<commit_message>
reasearch review and heuristic analysis complete
</commit_message>
<xml_diff>
--- a/Reasearch_Review.docx
+++ b/Reasearch_Review.docx
@@ -11,12 +11,16 @@
         <w:rPr>
           <w:rFonts w:ascii="Open Sans" w:hAnsi="Open Sans"/>
           <w:b/>
+          <w:sz w:val="28"/>
+          <w:szCs w:val="28"/>
         </w:rPr>
       </w:pPr>
       <w:r>
         <w:rPr>
           <w:rFonts w:ascii="Open Sans" w:hAnsi="Open Sans"/>
           <w:b/>
+          <w:sz w:val="28"/>
+          <w:szCs w:val="28"/>
         </w:rPr>
         <w:t xml:space="preserve">Game Tree Searching by </w:t>
       </w:r>
@@ -30,21 +34,18 @@
         <w:rPr>
           <w:rFonts w:ascii="Open Sans" w:hAnsi="Open Sans"/>
           <w:b/>
+          <w:sz w:val="28"/>
+          <w:szCs w:val="28"/>
         </w:rPr>
       </w:pPr>
       <w:r>
         <w:rPr>
           <w:rFonts w:ascii="Open Sans" w:hAnsi="Open Sans"/>
           <w:b/>
-        </w:rPr>
-        <w:t>Min/Max Approximation</w:t>
-      </w:r>
-      <w:r>
-        <w:rPr>
-          <w:rFonts w:ascii="Open Sans" w:hAnsi="Open Sans"/>
-          <w:b/>
-        </w:rPr>
-        <w:t>*</w:t>
+          <w:sz w:val="28"/>
+          <w:szCs w:val="28"/>
+        </w:rPr>
+        <w:t>Min/Max Approximation*</w:t>
       </w:r>
     </w:p>
     <w:p>
@@ -132,7 +133,25 @@
           <w:sz w:val="20"/>
           <w:szCs w:val="20"/>
         </w:rPr>
-        <w:t xml:space="preserve"> to the move function</w:t>
+        <w:t xml:space="preserve"> to the </w:t>
+      </w:r>
+      <w:r>
+        <w:rPr>
+          <w:rFonts w:ascii="Open Sans" w:hAnsi="Open Sans" w:hint="eastAsia"/>
+          <w:i/>
+          <w:sz w:val="20"/>
+          <w:szCs w:val="20"/>
+        </w:rPr>
+        <w:t xml:space="preserve">move </w:t>
+      </w:r>
+      <w:r>
+        <w:rPr>
+          <w:rFonts w:ascii="Open Sans" w:hAnsi="Open Sans"/>
+          <w:i/>
+          <w:sz w:val="20"/>
+          <w:szCs w:val="20"/>
+        </w:rPr>
+        <w:t>operator</w:t>
       </w:r>
       <w:r>
         <w:rPr>
@@ -160,9 +179,23 @@
         <w:jc w:val="both"/>
         <w:rPr>
           <w:rFonts w:ascii="Open Sans" w:hAnsi="Open Sans"/>
-          <w:i/>
-          <w:sz w:val="20"/>
-          <w:szCs w:val="20"/>
+          <w:b/>
+        </w:rPr>
+      </w:pPr>
+      <w:r>
+        <w:rPr>
+          <w:rFonts w:ascii="Open Sans" w:hAnsi="Open Sans"/>
+          <w:b/>
+        </w:rPr>
+        <w:t>Overview</w:t>
+      </w:r>
+    </w:p>
+    <w:p>
+      <w:pPr>
+        <w:jc w:val="both"/>
+        <w:rPr>
+          <w:rFonts w:ascii="Open Sans" w:hAnsi="Open Sans"/>
+          <w:b/>
         </w:rPr>
       </w:pPr>
     </w:p>
@@ -213,7 +246,23 @@
           <w:sz w:val="20"/>
           <w:szCs w:val="20"/>
         </w:rPr>
-        <w:t xml:space="preserve"> technique introduced in this paper build on the assertion that </w:t>
+        <w:t xml:space="preserve"> technique introduced in this paper build</w:t>
+      </w:r>
+      <w:r>
+        <w:rPr>
+          <w:rFonts w:ascii="Open Sans" w:hAnsi="Open Sans"/>
+          <w:sz w:val="20"/>
+          <w:szCs w:val="20"/>
+        </w:rPr>
+        <w:t>s</w:t>
+      </w:r>
+      <w:r>
+        <w:rPr>
+          <w:rFonts w:ascii="Open Sans" w:hAnsi="Open Sans"/>
+          <w:sz w:val="20"/>
+          <w:szCs w:val="20"/>
+        </w:rPr>
+        <w:t xml:space="preserve"> on the assertion that </w:t>
       </w:r>
       <w:r>
         <w:rPr>
@@ -325,7 +374,23 @@
           <w:sz w:val="20"/>
           <w:szCs w:val="20"/>
         </w:rPr>
-        <w:t xml:space="preserve"> mean-value operators which allows us to expand that node, on whose value, the root depends most heavily.</w:t>
+        <w:t xml:space="preserve"> mean-value operators which allows us to e</w:t>
+      </w:r>
+      <w:r>
+        <w:rPr>
+          <w:rFonts w:ascii="Open Sans" w:hAnsi="Open Sans"/>
+          <w:sz w:val="20"/>
+          <w:szCs w:val="20"/>
+        </w:rPr>
+        <w:t>xpand that node, on whose value</w:t>
+      </w:r>
+      <w:r>
+        <w:rPr>
+          <w:rFonts w:ascii="Open Sans" w:hAnsi="Open Sans"/>
+          <w:sz w:val="20"/>
+          <w:szCs w:val="20"/>
+        </w:rPr>
+        <w:t xml:space="preserve"> the root depends most heavily.</w:t>
       </w:r>
       <w:r>
         <w:rPr>
@@ -425,17 +490,140 @@
           <w:sz w:val="20"/>
           <w:szCs w:val="20"/>
         </w:rPr>
-        <w:t>non-</w:t>
+        <w:t>non-pathological</w:t>
+      </w:r>
+      <w:r>
+        <w:rPr>
+          <w:rFonts w:ascii="Open Sans" w:hAnsi="Open Sans" w:hint="eastAsia"/>
+          <w:sz w:val="20"/>
+          <w:szCs w:val="20"/>
+        </w:rPr>
+        <w:t>”</w:t>
+      </w:r>
+      <w:r>
+        <w:rPr>
+          <w:rFonts w:ascii="Open Sans" w:hAnsi="Open Sans"/>
+          <w:sz w:val="20"/>
+          <w:szCs w:val="20"/>
+        </w:rPr>
+        <w:t xml:space="preserve"> </w:t>
+      </w:r>
+      <w:r>
+        <w:rPr>
+          <w:rFonts w:ascii="Open Sans" w:hAnsi="Open Sans"/>
+          <w:sz w:val="20"/>
+          <w:szCs w:val="20"/>
+        </w:rPr>
+        <w:t xml:space="preserve">game, the associated game tree assumes non-trivial proportions rather quickly. With time being a limiting factor, </w:t>
       </w:r>
       <w:proofErr w:type="spellStart"/>
-      <w:proofErr w:type="gramStart"/>
-      <w:r>
-        <w:rPr>
-          <w:rFonts w:ascii="Open Sans" w:hAnsi="Open Sans"/>
-          <w:sz w:val="20"/>
-          <w:szCs w:val="20"/>
-        </w:rPr>
-        <w:t>pathological</w:t>
+      <w:r>
+        <w:rPr>
+          <w:rFonts w:ascii="Open Sans" w:hAnsi="Open Sans"/>
+          <w:sz w:val="20"/>
+          <w:szCs w:val="20"/>
+        </w:rPr>
+        <w:t>minimax</w:t>
+      </w:r>
+      <w:proofErr w:type="spellEnd"/>
+      <w:r>
+        <w:rPr>
+          <w:rFonts w:ascii="Open Sans" w:hAnsi="Open Sans"/>
+          <w:sz w:val="20"/>
+          <w:szCs w:val="20"/>
+        </w:rPr>
+        <w:t xml:space="preserve"> with alpha-beta pruning allows us to explore </w:t>
+      </w:r>
+      <w:r>
+        <w:rPr>
+          <w:rFonts w:ascii="Open Sans" w:hAnsi="Open Sans"/>
+          <w:sz w:val="20"/>
+          <w:szCs w:val="20"/>
+        </w:rPr>
+        <w:t xml:space="preserve">a </w:t>
+      </w:r>
+      <w:r>
+        <w:rPr>
+          <w:rFonts w:ascii="Open Sans" w:hAnsi="Open Sans"/>
+          <w:sz w:val="20"/>
+          <w:szCs w:val="20"/>
+        </w:rPr>
+        <w:t>small fraction of the game tree and yet produce optimal play. However,</w:t>
+      </w:r>
+      <w:r>
+        <w:rPr>
+          <w:rFonts w:ascii="Open Sans" w:hAnsi="Open Sans"/>
+          <w:sz w:val="20"/>
+          <w:szCs w:val="20"/>
+        </w:rPr>
+        <w:t xml:space="preserve"> for interesting games with even larger game trees, good </w:t>
+      </w:r>
+      <w:r>
+        <w:rPr>
+          <w:rFonts w:ascii="Open Sans" w:hAnsi="Open Sans"/>
+          <w:sz w:val="20"/>
+          <w:szCs w:val="20"/>
+        </w:rPr>
+        <w:t>heuristic approximations are</w:t>
+      </w:r>
+      <w:r>
+        <w:rPr>
+          <w:rFonts w:ascii="Open Sans" w:hAnsi="Open Sans"/>
+          <w:sz w:val="20"/>
+          <w:szCs w:val="20"/>
+        </w:rPr>
+        <w:t xml:space="preserve"> needed. The heuristic proposed in this paper requires a </w:t>
+      </w:r>
+      <w:r>
+        <w:rPr>
+          <w:rFonts w:ascii="Open Sans" w:hAnsi="Open Sans"/>
+          <w:i/>
+          <w:sz w:val="20"/>
+          <w:szCs w:val="20"/>
+        </w:rPr>
+        <w:t>single static evaluator</w:t>
+      </w:r>
+      <w:r>
+        <w:rPr>
+          <w:rFonts w:ascii="Open Sans" w:hAnsi="Open Sans"/>
+          <w:sz w:val="20"/>
+          <w:szCs w:val="20"/>
+        </w:rPr>
+        <w:t xml:space="preserve"> that is applied to each node as the tree is traversed iteratively, </w:t>
+      </w:r>
+      <w:r>
+        <w:rPr>
+          <w:rFonts w:ascii="Open Sans" w:hAnsi="Open Sans"/>
+          <w:sz w:val="20"/>
+          <w:szCs w:val="20"/>
+        </w:rPr>
+        <w:t xml:space="preserve">finally </w:t>
+      </w:r>
+      <w:r>
+        <w:rPr>
+          <w:rFonts w:ascii="Open Sans" w:hAnsi="Open Sans" w:hint="eastAsia"/>
+          <w:sz w:val="20"/>
+          <w:szCs w:val="20"/>
+        </w:rPr>
+        <w:t>“</w:t>
+      </w:r>
+      <w:r>
+        <w:rPr>
+          <w:rFonts w:ascii="Open Sans" w:hAnsi="Open Sans"/>
+          <w:i/>
+          <w:sz w:val="20"/>
+          <w:szCs w:val="20"/>
+        </w:rPr>
+        <w:t>backing</w:t>
+      </w:r>
+      <w:r>
+        <w:rPr>
+          <w:rFonts w:ascii="Open Sans" w:hAnsi="Open Sans"/>
+          <w:i/>
+          <w:sz w:val="20"/>
+          <w:szCs w:val="20"/>
+        </w:rPr>
+        <w:t xml:space="preserve"> up</w:t>
       </w:r>
       <w:r>
         <w:rPr>
@@ -451,17 +639,459 @@
           <w:sz w:val="20"/>
           <w:szCs w:val="20"/>
         </w:rPr>
-        <w:t>game</w:t>
+        <w:t xml:space="preserve"> </w:t>
+      </w:r>
+      <w:r>
+        <w:rPr>
+          <w:rFonts w:ascii="Open Sans" w:hAnsi="Open Sans"/>
+          <w:sz w:val="20"/>
+          <w:szCs w:val="20"/>
+        </w:rPr>
+        <w:t xml:space="preserve">the values </w:t>
+      </w:r>
+      <w:r>
+        <w:rPr>
+          <w:rFonts w:ascii="Open Sans" w:hAnsi="Open Sans"/>
+          <w:sz w:val="20"/>
+          <w:szCs w:val="20"/>
+        </w:rPr>
+        <w:t xml:space="preserve">to the root. </w:t>
+      </w:r>
+      <w:r>
+        <w:rPr>
+          <w:rFonts w:ascii="Open Sans" w:hAnsi="Open Sans"/>
+          <w:sz w:val="20"/>
+          <w:szCs w:val="20"/>
+        </w:rPr>
+        <w:t>The main</w:t>
+      </w:r>
+      <w:r>
+        <w:rPr>
+          <w:rFonts w:ascii="Open Sans" w:hAnsi="Open Sans"/>
+          <w:sz w:val="20"/>
+          <w:szCs w:val="20"/>
+        </w:rPr>
+        <w:t xml:space="preserve"> crux of this technique </w:t>
+      </w:r>
+      <w:r>
+        <w:rPr>
+          <w:rFonts w:ascii="Open Sans" w:hAnsi="Open Sans"/>
+          <w:sz w:val="20"/>
+          <w:szCs w:val="20"/>
+        </w:rPr>
+        <w:t xml:space="preserve">is the </w:t>
+      </w:r>
+      <w:r>
+        <w:rPr>
+          <w:rFonts w:ascii="Open Sans" w:hAnsi="Open Sans"/>
+          <w:i/>
+          <w:sz w:val="20"/>
+          <w:szCs w:val="20"/>
+        </w:rPr>
+        <w:t>penalty-</w:t>
+      </w:r>
+      <w:r>
+        <w:rPr>
+          <w:rFonts w:ascii="Open Sans" w:hAnsi="Open Sans"/>
+          <w:i/>
+          <w:sz w:val="20"/>
+          <w:szCs w:val="20"/>
+        </w:rPr>
+        <w:t>based</w:t>
+      </w:r>
+      <w:r>
+        <w:rPr>
+          <w:rFonts w:ascii="Open Sans" w:hAnsi="Open Sans"/>
+          <w:sz w:val="20"/>
+          <w:szCs w:val="20"/>
+        </w:rPr>
+        <w:t xml:space="preserve"> iterative search method to</w:t>
+      </w:r>
+      <w:r>
+        <w:rPr>
+          <w:rFonts w:ascii="Open Sans" w:hAnsi="Open Sans"/>
+          <w:sz w:val="20"/>
+          <w:szCs w:val="20"/>
+        </w:rPr>
+        <w:t xml:space="preserve"> </w:t>
+      </w:r>
+      <w:r>
+        <w:rPr>
+          <w:rFonts w:ascii="Open Sans" w:hAnsi="Open Sans"/>
+          <w:sz w:val="20"/>
+          <w:szCs w:val="20"/>
+        </w:rPr>
+        <w:t xml:space="preserve">choose an </w:t>
+      </w:r>
+      <w:r>
+        <w:rPr>
+          <w:rFonts w:ascii="Open Sans" w:hAnsi="Open Sans"/>
+          <w:sz w:val="20"/>
+          <w:szCs w:val="20"/>
+        </w:rPr>
+        <w:t xml:space="preserve">optimal node </w:t>
+      </w:r>
+      <w:r>
+        <w:rPr>
+          <w:rFonts w:ascii="Open Sans" w:hAnsi="Open Sans"/>
+          <w:sz w:val="20"/>
+          <w:szCs w:val="20"/>
+        </w:rPr>
+        <w:t xml:space="preserve">which is expanded to form the </w:t>
+      </w:r>
+      <w:r>
+        <w:rPr>
+          <w:rFonts w:ascii="Open Sans" w:hAnsi="Open Sans"/>
+          <w:i/>
+          <w:sz w:val="20"/>
+          <w:szCs w:val="20"/>
+        </w:rPr>
+        <w:t>partial game tree</w:t>
+      </w:r>
+      <w:r>
+        <w:rPr>
+          <w:rFonts w:ascii="Open Sans" w:hAnsi="Open Sans"/>
+          <w:i/>
+          <w:sz w:val="20"/>
+          <w:szCs w:val="20"/>
+        </w:rPr>
+        <w:t>.</w:t>
+      </w:r>
+      <w:r>
+        <w:rPr>
+          <w:rFonts w:ascii="Open Sans" w:hAnsi="Open Sans"/>
+          <w:sz w:val="20"/>
+          <w:szCs w:val="20"/>
+        </w:rPr>
+        <w:t xml:space="preserve"> A generic penalty-based scheme involved assigning a nonnegative penalty to every edge in the game tree such that tip nodes with the least penalty are expanded. The </w:t>
+      </w:r>
+      <w:r>
+        <w:rPr>
+          <w:rFonts w:ascii="Open Sans" w:hAnsi="Open Sans" w:hint="eastAsia"/>
+          <w:sz w:val="20"/>
+          <w:szCs w:val="20"/>
+        </w:rPr>
+        <w:t>“</w:t>
+      </w:r>
+      <w:r>
+        <w:rPr>
+          <w:rFonts w:ascii="Open Sans" w:hAnsi="Open Sans"/>
+          <w:sz w:val="20"/>
+          <w:szCs w:val="20"/>
+        </w:rPr>
+        <w:t>min/max approximation</w:t>
+      </w:r>
+      <w:r>
+        <w:rPr>
+          <w:rFonts w:ascii="Open Sans" w:hAnsi="Open Sans" w:hint="eastAsia"/>
+          <w:sz w:val="20"/>
+          <w:szCs w:val="20"/>
+        </w:rPr>
+        <w:t>”</w:t>
+      </w:r>
+      <w:r>
+        <w:rPr>
+          <w:rFonts w:ascii="Open Sans" w:hAnsi="Open Sans"/>
+          <w:sz w:val="20"/>
+          <w:szCs w:val="20"/>
+        </w:rPr>
+        <w:t xml:space="preserve"> heuristic extends this and defines the penalties in terms of derivatives of the approximating functions. </w:t>
+      </w:r>
+      <w:r>
+        <w:rPr>
+          <w:rFonts w:ascii="Open Sans" w:hAnsi="Open Sans"/>
+          <w:sz w:val="20"/>
+          <w:szCs w:val="20"/>
+        </w:rPr>
+        <w:t xml:space="preserve">Implementing such a scheme </w:t>
+      </w:r>
+      <w:r>
+        <w:rPr>
+          <w:rFonts w:ascii="Open Sans" w:hAnsi="Open Sans"/>
+          <w:sz w:val="20"/>
+          <w:szCs w:val="20"/>
+        </w:rPr>
+        <w:t>has</w:t>
+      </w:r>
+      <w:r>
+        <w:rPr>
+          <w:rFonts w:ascii="Open Sans" w:hAnsi="Open Sans"/>
+          <w:sz w:val="20"/>
+          <w:szCs w:val="20"/>
+        </w:rPr>
+        <w:t xml:space="preserve"> a large computation cost</w:t>
+      </w:r>
+      <w:r>
+        <w:rPr>
+          <w:rFonts w:ascii="Open Sans" w:hAnsi="Open Sans"/>
+          <w:sz w:val="20"/>
+          <w:szCs w:val="20"/>
+        </w:rPr>
+        <w:t>,</w:t>
+      </w:r>
+      <w:r>
+        <w:rPr>
+          <w:rFonts w:ascii="Open Sans" w:hAnsi="Open Sans"/>
+          <w:sz w:val="20"/>
+          <w:szCs w:val="20"/>
+        </w:rPr>
+        <w:t xml:space="preserve"> owing to the number of powers and roots involved, and thus this paper introduces the </w:t>
+      </w:r>
+      <w:r>
+        <w:rPr>
+          <w:rFonts w:ascii="Open Sans" w:hAnsi="Open Sans" w:hint="eastAsia"/>
+          <w:sz w:val="20"/>
+          <w:szCs w:val="20"/>
+        </w:rPr>
+        <w:t>“</w:t>
+      </w:r>
+      <w:r>
+        <w:rPr>
+          <w:rFonts w:ascii="Open Sans" w:hAnsi="Open Sans"/>
+          <w:sz w:val="20"/>
+          <w:szCs w:val="20"/>
+        </w:rPr>
+        <w:t>reverse approximation</w:t>
+      </w:r>
+      <w:r>
+        <w:rPr>
+          <w:rFonts w:ascii="Open Sans" w:hAnsi="Open Sans" w:hint="eastAsia"/>
+          <w:sz w:val="20"/>
+          <w:szCs w:val="20"/>
+        </w:rPr>
+        <w:t>”</w:t>
+      </w:r>
+      <w:r>
+        <w:rPr>
+          <w:rFonts w:ascii="Open Sans" w:hAnsi="Open Sans"/>
+          <w:sz w:val="20"/>
+          <w:szCs w:val="20"/>
+        </w:rPr>
+        <w:t xml:space="preserve"> technique which uses logarithms that can be computed via table-lookups (since the static evaluation functions returns integers </w:t>
+      </w:r>
+      <w:r>
+        <w:rPr>
+          <w:rFonts w:ascii="Open Sans" w:hAnsi="Open Sans"/>
+          <w:sz w:val="20"/>
+          <w:szCs w:val="20"/>
+        </w:rPr>
+        <w:t>with</w:t>
+      </w:r>
+      <w:r>
+        <w:rPr>
+          <w:rFonts w:ascii="Open Sans" w:hAnsi="Open Sans"/>
+          <w:sz w:val="20"/>
+          <w:szCs w:val="20"/>
+        </w:rPr>
+        <w:t>in some range).</w:t>
+      </w:r>
+    </w:p>
+    <w:p>
+      <w:pPr>
+        <w:jc w:val="both"/>
+        <w:rPr>
+          <w:rFonts w:ascii="Open Sans" w:hAnsi="Open Sans"/>
+          <w:sz w:val="20"/>
+          <w:szCs w:val="20"/>
+        </w:rPr>
+      </w:pPr>
+    </w:p>
+    <w:p>
+      <w:pPr>
+        <w:jc w:val="both"/>
+        <w:rPr>
+          <w:rFonts w:ascii="Open Sans" w:hAnsi="Open Sans"/>
+          <w:b/>
+        </w:rPr>
+      </w:pPr>
+      <w:r>
+        <w:rPr>
+          <w:rFonts w:ascii="Open Sans" w:hAnsi="Open Sans"/>
+          <w:b/>
+        </w:rPr>
+        <w:t>Results</w:t>
+      </w:r>
+    </w:p>
+    <w:p>
+      <w:pPr>
+        <w:jc w:val="both"/>
+        <w:rPr>
+          <w:rFonts w:ascii="Open Sans" w:hAnsi="Open Sans"/>
+          <w:b/>
+        </w:rPr>
+      </w:pPr>
+    </w:p>
+    <w:p>
+      <w:pPr>
+        <w:jc w:val="both"/>
+        <w:rPr>
+          <w:rFonts w:ascii="Open Sans" w:hAnsi="Open Sans"/>
+          <w:sz w:val="20"/>
+          <w:szCs w:val="20"/>
+        </w:rPr>
+      </w:pPr>
+      <w:r>
+        <w:rPr>
+          <w:rFonts w:ascii="Open Sans" w:hAnsi="Open Sans"/>
+          <w:sz w:val="20"/>
+          <w:szCs w:val="20"/>
+        </w:rPr>
+        <w:t xml:space="preserve">The experimental results </w:t>
+      </w:r>
+      <w:r>
+        <w:rPr>
+          <w:rFonts w:ascii="Open Sans" w:hAnsi="Open Sans"/>
+          <w:sz w:val="20"/>
+          <w:szCs w:val="20"/>
+        </w:rPr>
+        <w:t xml:space="preserve">(using a game of </w:t>
+      </w:r>
+      <w:r>
+        <w:rPr>
+          <w:rFonts w:ascii="Open Sans" w:hAnsi="Open Sans"/>
+          <w:i/>
+          <w:sz w:val="20"/>
+          <w:szCs w:val="20"/>
+        </w:rPr>
+        <w:t>Connect-Four</w:t>
+      </w:r>
+      <w:r>
+        <w:rPr>
+          <w:rFonts w:ascii="Open Sans" w:hAnsi="Open Sans"/>
+          <w:sz w:val="20"/>
+          <w:szCs w:val="20"/>
+        </w:rPr>
+        <w:t xml:space="preserve">) </w:t>
+      </w:r>
+      <w:r>
+        <w:rPr>
+          <w:rFonts w:ascii="Open Sans" w:hAnsi="Open Sans"/>
+          <w:sz w:val="20"/>
+          <w:szCs w:val="20"/>
+        </w:rPr>
+        <w:t xml:space="preserve">show that this approach can produce play superior to </w:t>
+      </w:r>
+      <w:proofErr w:type="spellStart"/>
+      <w:r>
+        <w:rPr>
+          <w:rFonts w:ascii="Open Sans" w:hAnsi="Open Sans"/>
+          <w:sz w:val="20"/>
+          <w:szCs w:val="20"/>
+        </w:rPr>
+        <w:t>minimax</w:t>
       </w:r>
       <w:proofErr w:type="spellEnd"/>
-      <w:proofErr w:type="gramEnd"/>
-      <w:r>
-        <w:rPr>
-          <w:rFonts w:ascii="Open Sans" w:hAnsi="Open Sans"/>
-          <w:sz w:val="20"/>
-          <w:szCs w:val="20"/>
-        </w:rPr>
-        <w:t xml:space="preserve">, the associated game tree assumes non-trivial proportions rather quickly. With time being a limiting factor, </w:t>
+      <w:r>
+        <w:rPr>
+          <w:rFonts w:ascii="Open Sans" w:hAnsi="Open Sans"/>
+          <w:sz w:val="20"/>
+          <w:szCs w:val="20"/>
+        </w:rPr>
+        <w:t xml:space="preserve"> search with alpha-beta pruning when </w:t>
+      </w:r>
+      <w:r>
+        <w:rPr>
+          <w:rFonts w:ascii="Open Sans" w:hAnsi="Open Sans"/>
+          <w:sz w:val="20"/>
+          <w:szCs w:val="20"/>
+        </w:rPr>
+        <w:t xml:space="preserve">calls to the </w:t>
+      </w:r>
+      <w:r>
+        <w:rPr>
+          <w:rFonts w:ascii="Open Sans" w:hAnsi="Open Sans" w:hint="eastAsia"/>
+          <w:sz w:val="20"/>
+          <w:szCs w:val="20"/>
+        </w:rPr>
+        <w:t>“</w:t>
+      </w:r>
+      <w:r>
+        <w:rPr>
+          <w:rFonts w:ascii="Open Sans" w:hAnsi="Open Sans"/>
+          <w:sz w:val="20"/>
+          <w:szCs w:val="20"/>
+        </w:rPr>
+        <w:t>move</w:t>
+      </w:r>
+      <w:r>
+        <w:rPr>
+          <w:rFonts w:ascii="Open Sans" w:hAnsi="Open Sans" w:hint="eastAsia"/>
+          <w:sz w:val="20"/>
+          <w:szCs w:val="20"/>
+        </w:rPr>
+        <w:t>”</w:t>
+      </w:r>
+      <w:r>
+        <w:rPr>
+          <w:rFonts w:ascii="Open Sans" w:hAnsi="Open Sans"/>
+          <w:sz w:val="20"/>
+          <w:szCs w:val="20"/>
+        </w:rPr>
+        <w:t xml:space="preserve"> operator are</w:t>
+      </w:r>
+      <w:r>
+        <w:rPr>
+          <w:rFonts w:ascii="Open Sans" w:hAnsi="Open Sans"/>
+          <w:sz w:val="20"/>
+          <w:szCs w:val="20"/>
+        </w:rPr>
+        <w:t xml:space="preserve"> the main consideration. </w:t>
+      </w:r>
+      <w:r>
+        <w:rPr>
+          <w:rFonts w:ascii="Open Sans" w:hAnsi="Open Sans"/>
+          <w:sz w:val="20"/>
+          <w:szCs w:val="20"/>
+        </w:rPr>
+        <w:t>The number of distinct positions considered by alpha-beta was approximately three times larger than that considered by min/max when a time bound was in effect.</w:t>
+      </w:r>
+      <w:r>
+        <w:rPr>
+          <w:rFonts w:ascii="Open Sans" w:hAnsi="Open Sans"/>
+          <w:sz w:val="20"/>
+          <w:szCs w:val="20"/>
+        </w:rPr>
+        <w:t xml:space="preserve"> </w:t>
+      </w:r>
+      <w:r>
+        <w:rPr>
+          <w:rFonts w:ascii="Open Sans" w:hAnsi="Open Sans"/>
+          <w:sz w:val="20"/>
+          <w:szCs w:val="20"/>
+        </w:rPr>
+        <w:t>However</w:t>
+      </w:r>
+      <w:r>
+        <w:rPr>
+          <w:rFonts w:ascii="Open Sans" w:hAnsi="Open Sans"/>
+          <w:sz w:val="20"/>
+          <w:szCs w:val="20"/>
+        </w:rPr>
+        <w:t>,</w:t>
+      </w:r>
+      <w:r>
+        <w:rPr>
+          <w:rFonts w:ascii="Open Sans" w:hAnsi="Open Sans"/>
+          <w:sz w:val="20"/>
+          <w:szCs w:val="20"/>
+        </w:rPr>
+        <w:t xml:space="preserve"> </w:t>
+      </w:r>
+      <w:r>
+        <w:rPr>
+          <w:rFonts w:ascii="Open Sans" w:hAnsi="Open Sans"/>
+          <w:sz w:val="20"/>
+          <w:szCs w:val="20"/>
+        </w:rPr>
+        <w:t>when we base the comparison on CPU time</w:t>
+      </w:r>
+      <w:r>
+        <w:rPr>
+          <w:rFonts w:ascii="Open Sans" w:hAnsi="Open Sans"/>
+          <w:sz w:val="20"/>
+          <w:szCs w:val="20"/>
+        </w:rPr>
+        <w:t xml:space="preserve">, </w:t>
       </w:r>
       <w:proofErr w:type="spellStart"/>
       <w:r>
@@ -479,48 +1109,51 @@
           <w:sz w:val="20"/>
           <w:szCs w:val="20"/>
         </w:rPr>
-        <w:t xml:space="preserve"> with alpha-beta pruning allows us to explore small fraction of the game tree and yet produce optimal play. However,</w:t>
-      </w:r>
-      <w:r>
-        <w:rPr>
-          <w:rFonts w:ascii="Open Sans" w:hAnsi="Open Sans"/>
-          <w:sz w:val="20"/>
-          <w:szCs w:val="20"/>
-        </w:rPr>
-        <w:t xml:space="preserve"> for interesting games with even larger game trees, good </w:t>
-      </w:r>
-      <w:r>
-        <w:rPr>
-          <w:rFonts w:ascii="Open Sans" w:hAnsi="Open Sans"/>
-          <w:sz w:val="20"/>
-          <w:szCs w:val="20"/>
-        </w:rPr>
-        <w:t>heuristic approximations are</w:t>
-      </w:r>
-      <w:r>
-        <w:rPr>
-          <w:rFonts w:ascii="Open Sans" w:hAnsi="Open Sans"/>
-          <w:sz w:val="20"/>
-          <w:szCs w:val="20"/>
-        </w:rPr>
-        <w:t xml:space="preserve"> needed. The heuristic proposed in this paper requires a </w:t>
-      </w:r>
-      <w:r>
-        <w:rPr>
-          <w:rFonts w:ascii="Open Sans" w:hAnsi="Open Sans"/>
-          <w:i/>
-          <w:sz w:val="20"/>
-          <w:szCs w:val="20"/>
-        </w:rPr>
-        <w:t>single static evaluator</w:t>
-      </w:r>
-      <w:r>
-        <w:rPr>
-          <w:rFonts w:ascii="Open Sans" w:hAnsi="Open Sans"/>
-          <w:sz w:val="20"/>
-          <w:szCs w:val="20"/>
-        </w:rPr>
-        <w:t xml:space="preserve"> that is applied to each node as the tree is traversed iteratively, finally these values are </w:t>
+        <w:t xml:space="preserve"> search with alpha-beta prun</w:t>
+      </w:r>
+      <w:r>
+        <w:rPr>
+          <w:rFonts w:ascii="Open Sans" w:hAnsi="Open Sans"/>
+          <w:sz w:val="20"/>
+          <w:szCs w:val="20"/>
+        </w:rPr>
+        <w:t>ing outperforms the min/max approximation.</w:t>
+      </w:r>
+      <w:r>
+        <w:rPr>
+          <w:rFonts w:ascii="Open Sans" w:hAnsi="Open Sans"/>
+          <w:sz w:val="20"/>
+          <w:szCs w:val="20"/>
+        </w:rPr>
+        <w:t xml:space="preserve"> </w:t>
+      </w:r>
+    </w:p>
+    <w:p>
+      <w:pPr>
+        <w:jc w:val="both"/>
+        <w:rPr>
+          <w:rFonts w:ascii="Open Sans" w:hAnsi="Open Sans"/>
+          <w:sz w:val="20"/>
+          <w:szCs w:val="20"/>
+        </w:rPr>
+      </w:pPr>
+    </w:p>
+    <w:p>
+      <w:pPr>
+        <w:jc w:val="both"/>
+        <w:rPr>
+          <w:rFonts w:ascii="Open Sans" w:hAnsi="Open Sans"/>
+          <w:sz w:val="20"/>
+          <w:szCs w:val="20"/>
+        </w:rPr>
+      </w:pPr>
+      <w:r>
+        <w:rPr>
+          <w:rFonts w:ascii="Open Sans" w:hAnsi="Open Sans"/>
+          <w:sz w:val="20"/>
+          <w:szCs w:val="20"/>
+        </w:rPr>
+        <w:t xml:space="preserve">Though penalty-based schemes have an inherently larger memory requirement, the </w:t>
       </w:r>
       <w:r>
         <w:rPr>
@@ -533,11 +1166,10 @@
       <w:r>
         <w:rPr>
           <w:rFonts w:ascii="Open Sans" w:hAnsi="Open Sans"/>
-          <w:i/>
-          <w:sz w:val="20"/>
-          <w:szCs w:val="20"/>
-        </w:rPr>
-        <w:t>backed up</w:t>
+          <w:sz w:val="20"/>
+          <w:szCs w:val="20"/>
+        </w:rPr>
+        <w:t>min/max approximation</w:t>
       </w:r>
       <w:r>
         <w:rPr>
@@ -553,7 +1185,23 @@
           <w:sz w:val="20"/>
           <w:szCs w:val="20"/>
         </w:rPr>
-        <w:t xml:space="preserve"> to the root. The partial game tree which i</w:t>
+        <w:t xml:space="preserve"> </w:t>
+      </w:r>
+      <w:r>
+        <w:rPr>
+          <w:rFonts w:ascii="Open Sans" w:hAnsi="Open Sans"/>
+          <w:sz w:val="20"/>
+          <w:szCs w:val="20"/>
+        </w:rPr>
+        <w:t xml:space="preserve">heuristic is found to allocate resources sensibly by searching shallowly in unpromising parts of the tree and deeper in promising sections. </w:t>
+      </w:r>
+      <w:r>
+        <w:rPr>
+          <w:rFonts w:ascii="Open Sans" w:hAnsi="Open Sans"/>
+          <w:sz w:val="20"/>
+          <w:szCs w:val="20"/>
+        </w:rPr>
+        <w:t xml:space="preserve">With further development and </w:t>
       </w:r>
       <w:bookmarkStart w:id="0" w:name="_GoBack"/>
       <w:bookmarkEnd w:id="0"/>
@@ -563,13 +1211,14 @@
           <w:sz w:val="20"/>
           <w:szCs w:val="20"/>
         </w:rPr>
-        <w:t>s at the crux of this technique requires an optimal node to be selected from which to expand</w:t>
+        <w:t>optimization, competiveness of this technique can be improved further.</w:t>
       </w:r>
     </w:p>
     <w:sectPr>
       <w:headerReference w:type="default" r:id="rId6"/>
+      <w:footerReference w:type="default" r:id="rId7"/>
       <w:pgSz w:w="11900" w:h="16840"/>
-      <w:pgMar w:top="1440" w:right="1440" w:bottom="1440" w:left="1440" w:header="708" w:footer="708" w:gutter="0"/>
+      <w:pgMar w:top="1440" w:right="1440" w:bottom="1440" w:left="1440" w:header="708" w:footer="1077" w:gutter="0"/>
       <w:cols w:space="708"/>
       <w:docGrid w:linePitch="360"/>
     </w:sectPr>
@@ -594,6 +1243,82 @@
     </w:p>
   </w:endnote>
 </w:endnotes>
+</file>
+
+<file path=word/footer1.xml><?xml version="1.0" encoding="utf-8"?>
+<w:ftr xmlns:wpc="http://schemas.microsoft.com/office/word/2010/wordprocessingCanvas" xmlns:mo="http://schemas.microsoft.com/office/mac/office/2008/main" xmlns:mc="http://schemas.openxmlformats.org/markup-compatibility/2006" xmlns:mv="urn:schemas-microsoft-com:mac:vml" xmlns:o="urn:schemas-microsoft-com:office:office" xmlns:r="http://schemas.openxmlformats.org/officeDocument/2006/relationships" xmlns:m="http://schemas.openxmlformats.org/officeDocument/2006/math" xmlns:v="urn:schemas-microsoft-com:vml" xmlns:wp14="http://schemas.microsoft.com/office/word/2010/wordprocessingDrawing" xmlns:wp="http://schemas.openxmlformats.org/drawingml/2006/wordprocessingDrawing" xmlns:w10="urn:schemas-microsoft-com:office:word" xmlns:w="http://schemas.openxmlformats.org/wordprocessingml/2006/main" xmlns:w14="http://schemas.microsoft.com/office/word/2010/wordml" xmlns:w15="http://schemas.microsoft.com/office/word/2012/wordml" xmlns:wpg="http://schemas.microsoft.com/office/word/2010/wordprocessingGroup" xmlns:wpi="http://schemas.microsoft.com/office/word/2010/wordprocessingInk" xmlns:wne="http://schemas.microsoft.com/office/word/2006/wordml" xmlns:wps="http://schemas.microsoft.com/office/word/2010/wordprocessingShape" mc:Ignorable="w14 w15 wp14">
+  <w:p>
+    <w:pPr>
+      <w:pStyle w:val="Footer"/>
+      <w:rPr>
+        <w:rFonts w:ascii="Open Sans" w:hAnsi="Open Sans"/>
+        <w:sz w:val="18"/>
+        <w:szCs w:val="18"/>
+      </w:rPr>
+    </w:pPr>
+    <w:r>
+      <w:tab/>
+    </w:r>
+    <w:r>
+      <w:tab/>
+    </w:r>
+    <w:proofErr w:type="spellStart"/>
+    <w:r>
+      <w:rPr>
+        <w:rFonts w:ascii="Open Sans" w:hAnsi="Open Sans"/>
+        <w:sz w:val="18"/>
+        <w:szCs w:val="18"/>
+      </w:rPr>
+      <w:t>Akshay</w:t>
+    </w:r>
+    <w:proofErr w:type="spellEnd"/>
+    <w:r>
+      <w:rPr>
+        <w:rFonts w:ascii="Open Sans" w:hAnsi="Open Sans"/>
+        <w:sz w:val="18"/>
+        <w:szCs w:val="18"/>
+      </w:rPr>
+      <w:t xml:space="preserve"> </w:t>
+    </w:r>
+    <w:proofErr w:type="spellStart"/>
+    <w:r>
+      <w:rPr>
+        <w:rFonts w:ascii="Open Sans" w:hAnsi="Open Sans"/>
+        <w:sz w:val="18"/>
+        <w:szCs w:val="18"/>
+      </w:rPr>
+      <w:t>Philar</w:t>
+    </w:r>
+    <w:proofErr w:type="spellEnd"/>
+  </w:p>
+  <w:p>
+    <w:pPr>
+      <w:pStyle w:val="Footer"/>
+      <w:rPr>
+        <w:rFonts w:ascii="Open Sans" w:hAnsi="Open Sans"/>
+        <w:sz w:val="18"/>
+        <w:szCs w:val="18"/>
+      </w:rPr>
+    </w:pPr>
+    <w:r>
+      <w:rPr>
+        <w:rFonts w:ascii="Open Sans" w:hAnsi="Open Sans"/>
+        <w:sz w:val="18"/>
+        <w:szCs w:val="18"/>
+      </w:rPr>
+      <w:tab/>
+    </w:r>
+    <w:r>
+      <w:rPr>
+        <w:rFonts w:ascii="Open Sans" w:hAnsi="Open Sans"/>
+        <w:sz w:val="18"/>
+        <w:szCs w:val="18"/>
+      </w:rPr>
+      <w:tab/>
+      <w:t>AIND-Isolation</w:t>
+    </w:r>
+  </w:p>
+</w:ftr>
 </file>
 
 <file path=word/footnotes.xml><?xml version="1.0" encoding="utf-8"?>
@@ -637,6 +1362,15 @@
         <w:szCs w:val="28"/>
       </w:rPr>
       <w:t>Research Review</w:t>
+    </w:r>
+    <w:r>
+      <w:rPr>
+        <w:rFonts w:ascii="Open Sans" w:hAnsi="Open Sans"/>
+        <w:b/>
+        <w:sz w:val="28"/>
+        <w:szCs w:val="28"/>
+      </w:rPr>
+      <w:t xml:space="preserve"> - AIND</w:t>
     </w:r>
   </w:p>
   <w:p>

</xml_diff>